<commit_message>
added an add file method
</commit_message>
<xml_diff>
--- a/documentation.docx
+++ b/documentation.docx
@@ -737,7 +737,59 @@
           <w:rFonts w:ascii="Helvetica" w:hAnsi="Helvetica" w:cs="Helvetica"/>
           <w:shd w:val="clear" w:color="auto" w:fill="FFFFFF"/>
         </w:rPr>
-        <w:t>I also had to remind myself to keep functions contained within their own</w:t>
+        <w:t>I also had to remind myself to keep functions contained within their own methods. Having a method with multiple functionalities creates dependencies and is overall a bad practice</w:t>
+      </w:r>
+    </w:p>
+    <w:p>
+      <w:pPr>
+        <w:pStyle w:val="ListParagraph"/>
+        <w:numPr>
+          <w:ilvl w:val="0"/>
+          <w:numId w:val="6"/>
+        </w:numPr>
+        <w:spacing w:line="360" w:lineRule="auto"/>
+      </w:pPr>
+      <w:r>
+        <w:rPr>
+          <w:rFonts w:ascii="Helvetica" w:hAnsi="Helvetica" w:cs="Helvetica"/>
+          <w:b/>
+          <w:shd w:val="clear" w:color="auto" w:fill="FFFFFF"/>
+        </w:rPr>
+        <w:t>Sprint 3</w:t>
+      </w:r>
+    </w:p>
+    <w:p>
+      <w:pPr>
+        <w:pStyle w:val="ListParagraph"/>
+        <w:numPr>
+          <w:ilvl w:val="1"/>
+          <w:numId w:val="6"/>
+        </w:numPr>
+        <w:spacing w:line="360" w:lineRule="auto"/>
+      </w:pPr>
+      <w:r>
+        <w:rPr>
+          <w:rFonts w:ascii="Helvetica" w:hAnsi="Helvetica" w:cs="Helvetica"/>
+          <w:shd w:val="clear" w:color="auto" w:fill="FFFFFF"/>
+        </w:rPr>
+        <w:t>With the beginning of a new work week, I was able to complete the first story much quicker than I expected. Overall, I’ve found out that working with files is much easier than I expected which has made many of the user stories throughout this entire project a lot more manageable.</w:t>
+      </w:r>
+    </w:p>
+    <w:p>
+      <w:pPr>
+        <w:pStyle w:val="ListParagraph"/>
+        <w:numPr>
+          <w:ilvl w:val="1"/>
+          <w:numId w:val="6"/>
+        </w:numPr>
+        <w:spacing w:line="360" w:lineRule="auto"/>
+      </w:pPr>
+      <w:r>
+        <w:rPr>
+          <w:rFonts w:ascii="Helvetica" w:hAnsi="Helvetica" w:cs="Helvetica"/>
+          <w:shd w:val="clear" w:color="auto" w:fill="FFFFFF"/>
+        </w:rPr>
+        <w:t>For now, user story 5 ignores case sensitivity, but this can be changed later if desired.</w:t>
       </w:r>
       <w:bookmarkStart w:id="0" w:name="_GoBack"/>
       <w:bookmarkEnd w:id="0"/>
@@ -746,42 +798,7 @@
           <w:rFonts w:ascii="Helvetica" w:hAnsi="Helvetica" w:cs="Helvetica"/>
           <w:shd w:val="clear" w:color="auto" w:fill="FFFFFF"/>
         </w:rPr>
-        <w:t xml:space="preserve"> methods. Having a method with multiple functionalities creates dependencies and is overall a bad practice</w:t>
-      </w:r>
-    </w:p>
-    <w:p>
-      <w:pPr>
-        <w:pStyle w:val="ListParagraph"/>
-        <w:numPr>
-          <w:ilvl w:val="0"/>
-          <w:numId w:val="6"/>
-        </w:numPr>
-        <w:spacing w:line="360" w:lineRule="auto"/>
-      </w:pPr>
-      <w:r>
-        <w:rPr>
-          <w:rFonts w:ascii="Helvetica" w:hAnsi="Helvetica" w:cs="Helvetica"/>
-          <w:b/>
-          <w:shd w:val="clear" w:color="auto" w:fill="FFFFFF"/>
-        </w:rPr>
-        <w:t>Sprint 3</w:t>
-      </w:r>
-    </w:p>
-    <w:p>
-      <w:pPr>
-        <w:pStyle w:val="ListParagraph"/>
-        <w:numPr>
-          <w:ilvl w:val="1"/>
-          <w:numId w:val="6"/>
-        </w:numPr>
-        <w:spacing w:line="360" w:lineRule="auto"/>
-      </w:pPr>
-      <w:r>
-        <w:rPr>
-          <w:rFonts w:ascii="Helvetica" w:hAnsi="Helvetica" w:cs="Helvetica"/>
-          <w:shd w:val="clear" w:color="auto" w:fill="FFFFFF"/>
-        </w:rPr>
-        <w:t>s</w:t>
+        <w:t xml:space="preserve"> </w:t>
       </w:r>
     </w:p>
     <w:p>

</xml_diff>

<commit_message>
added a delete file method
</commit_message>
<xml_diff>
--- a/documentation.docx
+++ b/documentation.docx
@@ -791,6 +791,40 @@
         </w:rPr>
         <w:t>For now, user story 5 ignores case sensitivity, but this can be changed later if desired.</w:t>
       </w:r>
+    </w:p>
+    <w:p>
+      <w:pPr>
+        <w:pStyle w:val="ListParagraph"/>
+        <w:numPr>
+          <w:ilvl w:val="1"/>
+          <w:numId w:val="6"/>
+        </w:numPr>
+        <w:spacing w:line="360" w:lineRule="auto"/>
+      </w:pPr>
+      <w:r>
+        <w:rPr>
+          <w:rFonts w:ascii="Helvetica" w:hAnsi="Helvetica" w:cs="Helvetica"/>
+          <w:shd w:val="clear" w:color="auto" w:fill="FFFFFF"/>
+        </w:rPr>
+        <w:t xml:space="preserve">User story 6 is similar to story 5 in a lot of ways so a lot of code could be reused. </w:t>
+      </w:r>
+    </w:p>
+    <w:p>
+      <w:pPr>
+        <w:pStyle w:val="ListParagraph"/>
+        <w:numPr>
+          <w:ilvl w:val="1"/>
+          <w:numId w:val="6"/>
+        </w:numPr>
+        <w:spacing w:line="360" w:lineRule="auto"/>
+      </w:pPr>
+      <w:r>
+        <w:rPr>
+          <w:rFonts w:ascii="Helvetica" w:hAnsi="Helvetica" w:cs="Helvetica"/>
+          <w:shd w:val="clear" w:color="auto" w:fill="FFFFFF"/>
+        </w:rPr>
+        <w:t>I also changed both methods to return to the secondary menu regardless of whether or not the operation was successful. This is because I didn’t want users to be stuck adding/</w:t>
+      </w:r>
       <w:bookmarkStart w:id="0" w:name="_GoBack"/>
       <w:bookmarkEnd w:id="0"/>
       <w:r>
@@ -798,7 +832,7 @@
           <w:rFonts w:ascii="Helvetica" w:hAnsi="Helvetica" w:cs="Helvetica"/>
           <w:shd w:val="clear" w:color="auto" w:fill="FFFFFF"/>
         </w:rPr>
-        <w:t xml:space="preserve"> </w:t>
+        <w:t>deleting files they didn’t intend to add/delete if the file had already been added/deleted</w:t>
       </w:r>
     </w:p>
     <w:p>

</xml_diff>